<commit_message>
Fix Google presales validation errors and regenerate Office documents
Fixed validation errors in Google Workspace solution:
- Updated level-of-effort-estimate.csv to use standardized phases (Development, Deployment)
- Updated phase multiplier references (C5, C7, C8, C9, C10, C11)
- Reduced solution-briefing.md Slide 4 bullets from 11 to 7 (within 4-9 requirement)

Regenerated Office documents for both Google solutions:
- discovery-questionnaire.xlsx
- infrastructure-costs.xlsx
- level-of-effort-estimate.xlsx
- solution-briefing.pptx (now successfully generated)
- statement-of-work.docx

All validation checks now pass (5/5 files) for both solutions.
</commit_message>
<xml_diff>
--- a/solutions/google/modern-workspace/workspace/presales/statement-of-work.docx
+++ b/solutions/google/modern-workspace/workspace/presales/statement-of-work.docx
@@ -1383,6 +1383,1317 @@
           <w:sz w:val="24"/>
         </w:rPr>
         <w:t>This engagement is sized based on the following parameters:</w:t>
+      </w:r>
+    </w:p>
+    <w:tbl>
+      <w:tblPr>
+        <w:tblStyle w:val="TableGrid"/>
+        <w:tblW w:type="auto" w:w="0"/>
+        <w:tblLayout w:type="fixed"/>
+        <w:tblLook w:firstColumn="1" w:firstRow="1" w:lastColumn="0" w:lastRow="0" w:noHBand="0" w:noVBand="1" w:val="04A0"/>
+      </w:tblPr>
+      <w:tblGrid>
+        <w:gridCol w:w="2880"/>
+        <w:gridCol w:w="2880"/>
+        <w:gridCol w:w="2880"/>
+      </w:tblGrid>
+      <w:tr>
+        <w:tc>
+          <w:tcPr>
+            <w:tcW w:type="dxa" w:w="2340"/>
+            <w:tcBorders>
+              <w:top w:val="single" w:sz="4" w:space="0" w:color="000000"/>
+              <w:left w:val="single" w:sz="4" w:space="0" w:color="000000"/>
+              <w:bottom w:val="single" w:sz="4" w:space="0" w:color="000000"/>
+              <w:right w:val="single" w:sz="4" w:space="0" w:color="000000"/>
+            </w:tcBorders>
+            <w:tcMar>
+              <w:top w:w="80" w:type="dxa"/>
+              <w:bottom w:w="80" w:type="dxa"/>
+              <w:left w:w="80" w:type="dxa"/>
+              <w:right w:w="80" w:type="dxa"/>
+            </w:tcMar>
+            <w:vAlign w:val="center"/>
+            <w:shd w:fill="E8F0F8"/>
+          </w:tcPr>
+          <w:p>
+            <w:pPr>
+              <w:spacing w:before="120" w:after="120"/>
+              <w:jc w:val="center"/>
+            </w:pPr>
+            <w:r>
+              <w:rPr>
+                <w:rFonts w:ascii="Calibri" w:hAnsi="Calibri"/>
+                <w:b/>
+                <w:sz w:val="24"/>
+              </w:rPr>
+              <w:t>Category</w:t>
+            </w:r>
+          </w:p>
+        </w:tc>
+        <w:tc>
+          <w:tcPr>
+            <w:tcW w:type="dxa" w:w="3276"/>
+            <w:tcBorders>
+              <w:top w:val="single" w:sz="4" w:space="0" w:color="000000"/>
+              <w:left w:val="single" w:sz="4" w:space="0" w:color="000000"/>
+              <w:bottom w:val="single" w:sz="4" w:space="0" w:color="000000"/>
+              <w:right w:val="single" w:sz="4" w:space="0" w:color="000000"/>
+            </w:tcBorders>
+            <w:tcMar>
+              <w:top w:w="80" w:type="dxa"/>
+              <w:bottom w:w="80" w:type="dxa"/>
+              <w:left w:w="80" w:type="dxa"/>
+              <w:right w:w="80" w:type="dxa"/>
+            </w:tcMar>
+            <w:vAlign w:val="center"/>
+            <w:shd w:fill="E8F0F8"/>
+          </w:tcPr>
+          <w:p>
+            <w:pPr>
+              <w:spacing w:before="120" w:after="120"/>
+              <w:jc w:val="center"/>
+            </w:pPr>
+            <w:r>
+              <w:rPr>
+                <w:rFonts w:ascii="Calibri" w:hAnsi="Calibri"/>
+                <w:b/>
+                <w:sz w:val="24"/>
+              </w:rPr>
+              <w:t>Parameter</w:t>
+            </w:r>
+          </w:p>
+        </w:tc>
+        <w:tc>
+          <w:tcPr>
+            <w:tcW w:type="dxa" w:w="3744"/>
+            <w:tcBorders>
+              <w:top w:val="single" w:sz="4" w:space="0" w:color="000000"/>
+              <w:left w:val="single" w:sz="4" w:space="0" w:color="000000"/>
+              <w:bottom w:val="single" w:sz="4" w:space="0" w:color="000000"/>
+              <w:right w:val="single" w:sz="4" w:space="0" w:color="000000"/>
+            </w:tcBorders>
+            <w:tcMar>
+              <w:top w:w="80" w:type="dxa"/>
+              <w:bottom w:w="80" w:type="dxa"/>
+              <w:left w:w="80" w:type="dxa"/>
+              <w:right w:w="80" w:type="dxa"/>
+            </w:tcMar>
+            <w:vAlign w:val="center"/>
+            <w:shd w:fill="E8F0F8"/>
+          </w:tcPr>
+          <w:p>
+            <w:pPr>
+              <w:spacing w:before="120" w:after="120"/>
+              <w:jc w:val="center"/>
+            </w:pPr>
+            <w:r>
+              <w:rPr>
+                <w:rFonts w:ascii="Calibri" w:hAnsi="Calibri"/>
+                <w:b/>
+                <w:sz w:val="24"/>
+              </w:rPr>
+              <w:t>Scope</w:t>
+            </w:r>
+          </w:p>
+        </w:tc>
+      </w:tr>
+      <w:tr>
+        <w:tc>
+          <w:tcPr>
+            <w:tcW w:type="dxa" w:w="2340"/>
+            <w:tcBorders>
+              <w:top w:val="single" w:sz="4" w:space="0" w:color="000000"/>
+              <w:left w:val="single" w:sz="4" w:space="0" w:color="000000"/>
+              <w:bottom w:val="single" w:sz="4" w:space="0" w:color="000000"/>
+              <w:right w:val="single" w:sz="4" w:space="0" w:color="000000"/>
+            </w:tcBorders>
+            <w:tcMar>
+              <w:top w:w="80" w:type="dxa"/>
+              <w:bottom w:w="80" w:type="dxa"/>
+              <w:left w:w="80" w:type="dxa"/>
+              <w:right w:w="80" w:type="dxa"/>
+            </w:tcMar>
+          </w:tcPr>
+          <w:p>
+            <w:pPr>
+              <w:spacing w:before="80" w:after="80"/>
+            </w:pPr>
+            <w:r>
+              <w:rPr>
+                <w:rFonts w:ascii="Calibri" w:hAnsi="Calibri"/>
+                <w:sz w:val="24"/>
+              </w:rPr>
+              <w:t>User Base</w:t>
+            </w:r>
+          </w:p>
+        </w:tc>
+        <w:tc>
+          <w:tcPr>
+            <w:tcW w:type="dxa" w:w="3276"/>
+            <w:tcBorders>
+              <w:top w:val="single" w:sz="4" w:space="0" w:color="000000"/>
+              <w:left w:val="single" w:sz="4" w:space="0" w:color="000000"/>
+              <w:bottom w:val="single" w:sz="4" w:space="0" w:color="000000"/>
+              <w:right w:val="single" w:sz="4" w:space="0" w:color="000000"/>
+            </w:tcBorders>
+            <w:tcMar>
+              <w:top w:w="80" w:type="dxa"/>
+              <w:bottom w:w="80" w:type="dxa"/>
+              <w:left w:w="80" w:type="dxa"/>
+              <w:right w:w="80" w:type="dxa"/>
+            </w:tcMar>
+          </w:tcPr>
+          <w:p>
+            <w:pPr>
+              <w:spacing w:before="80" w:after="80"/>
+            </w:pPr>
+            <w:r>
+              <w:rPr>
+                <w:rFonts w:ascii="Calibri" w:hAnsi="Calibri"/>
+                <w:sz w:val="24"/>
+              </w:rPr>
+              <w:t>User Count</w:t>
+            </w:r>
+          </w:p>
+        </w:tc>
+        <w:tc>
+          <w:tcPr>
+            <w:tcW w:type="dxa" w:w="3744"/>
+            <w:tcBorders>
+              <w:top w:val="single" w:sz="4" w:space="0" w:color="000000"/>
+              <w:left w:val="single" w:sz="4" w:space="0" w:color="000000"/>
+              <w:bottom w:val="single" w:sz="4" w:space="0" w:color="000000"/>
+              <w:right w:val="single" w:sz="4" w:space="0" w:color="000000"/>
+            </w:tcBorders>
+            <w:tcMar>
+              <w:top w:w="80" w:type="dxa"/>
+              <w:bottom w:w="80" w:type="dxa"/>
+              <w:left w:w="80" w:type="dxa"/>
+              <w:right w:w="80" w:type="dxa"/>
+            </w:tcMar>
+          </w:tcPr>
+          <w:p>
+            <w:pPr>
+              <w:spacing w:before="80" w:after="80"/>
+            </w:pPr>
+            <w:r>
+              <w:rPr>
+                <w:rFonts w:ascii="Calibri" w:hAnsi="Calibri"/>
+                <w:sz w:val="24"/>
+              </w:rPr>
+              <w:t>500 licensed users</w:t>
+            </w:r>
+          </w:p>
+        </w:tc>
+      </w:tr>
+      <w:tr>
+        <w:tc>
+          <w:tcPr>
+            <w:tcW w:type="dxa" w:w="2340"/>
+            <w:tcBorders>
+              <w:top w:val="single" w:sz="4" w:space="0" w:color="000000"/>
+              <w:left w:val="single" w:sz="4" w:space="0" w:color="000000"/>
+              <w:bottom w:val="single" w:sz="4" w:space="0" w:color="000000"/>
+              <w:right w:val="single" w:sz="4" w:space="0" w:color="000000"/>
+            </w:tcBorders>
+            <w:tcMar>
+              <w:top w:w="80" w:type="dxa"/>
+              <w:bottom w:w="80" w:type="dxa"/>
+              <w:left w:w="80" w:type="dxa"/>
+              <w:right w:w="80" w:type="dxa"/>
+            </w:tcMar>
+          </w:tcPr>
+          <w:p>
+            <w:pPr>
+              <w:spacing w:before="80" w:after="80"/>
+            </w:pPr>
+            <w:r>
+              <w:rPr>
+                <w:rFonts w:ascii="Calibri" w:hAnsi="Calibri"/>
+                <w:sz w:val="24"/>
+              </w:rPr>
+              <w:t>User Base</w:t>
+            </w:r>
+          </w:p>
+        </w:tc>
+        <w:tc>
+          <w:tcPr>
+            <w:tcW w:type="dxa" w:w="3276"/>
+            <w:tcBorders>
+              <w:top w:val="single" w:sz="4" w:space="0" w:color="000000"/>
+              <w:left w:val="single" w:sz="4" w:space="0" w:color="000000"/>
+              <w:bottom w:val="single" w:sz="4" w:space="0" w:color="000000"/>
+              <w:right w:val="single" w:sz="4" w:space="0" w:color="000000"/>
+            </w:tcBorders>
+            <w:tcMar>
+              <w:top w:w="80" w:type="dxa"/>
+              <w:bottom w:w="80" w:type="dxa"/>
+              <w:left w:w="80" w:type="dxa"/>
+              <w:right w:w="80" w:type="dxa"/>
+            </w:tcMar>
+          </w:tcPr>
+          <w:p>
+            <w:pPr>
+              <w:spacing w:before="80" w:after="80"/>
+            </w:pPr>
+            <w:r>
+              <w:rPr>
+                <w:rFonts w:ascii="Calibri" w:hAnsi="Calibri"/>
+                <w:sz w:val="24"/>
+              </w:rPr>
+              <w:t>Workspace Edition</w:t>
+            </w:r>
+          </w:p>
+        </w:tc>
+        <w:tc>
+          <w:tcPr>
+            <w:tcW w:type="dxa" w:w="3744"/>
+            <w:tcBorders>
+              <w:top w:val="single" w:sz="4" w:space="0" w:color="000000"/>
+              <w:left w:val="single" w:sz="4" w:space="0" w:color="000000"/>
+              <w:bottom w:val="single" w:sz="4" w:space="0" w:color="000000"/>
+              <w:right w:val="single" w:sz="4" w:space="0" w:color="000000"/>
+            </w:tcBorders>
+            <w:tcMar>
+              <w:top w:w="80" w:type="dxa"/>
+              <w:bottom w:w="80" w:type="dxa"/>
+              <w:left w:w="80" w:type="dxa"/>
+              <w:right w:w="80" w:type="dxa"/>
+            </w:tcMar>
+          </w:tcPr>
+          <w:p>
+            <w:pPr>
+              <w:spacing w:before="80" w:after="80"/>
+            </w:pPr>
+            <w:r>
+              <w:rPr>
+                <w:rFonts w:ascii="Calibri" w:hAnsi="Calibri"/>
+                <w:sz w:val="24"/>
+              </w:rPr>
+              <w:t>Business Plus</w:t>
+            </w:r>
+          </w:p>
+        </w:tc>
+      </w:tr>
+      <w:tr>
+        <w:tc>
+          <w:tcPr>
+            <w:tcW w:type="dxa" w:w="2340"/>
+            <w:tcBorders>
+              <w:top w:val="single" w:sz="4" w:space="0" w:color="000000"/>
+              <w:left w:val="single" w:sz="4" w:space="0" w:color="000000"/>
+              <w:bottom w:val="single" w:sz="4" w:space="0" w:color="000000"/>
+              <w:right w:val="single" w:sz="4" w:space="0" w:color="000000"/>
+            </w:tcBorders>
+            <w:tcMar>
+              <w:top w:w="80" w:type="dxa"/>
+              <w:bottom w:w="80" w:type="dxa"/>
+              <w:left w:w="80" w:type="dxa"/>
+              <w:right w:w="80" w:type="dxa"/>
+            </w:tcMar>
+          </w:tcPr>
+          <w:p>
+            <w:pPr>
+              <w:spacing w:before="80" w:after="80"/>
+            </w:pPr>
+            <w:r>
+              <w:rPr>
+                <w:rFonts w:ascii="Calibri" w:hAnsi="Calibri"/>
+                <w:sz w:val="24"/>
+              </w:rPr>
+              <w:t>Migration</w:t>
+            </w:r>
+          </w:p>
+        </w:tc>
+        <w:tc>
+          <w:tcPr>
+            <w:tcW w:type="dxa" w:w="3276"/>
+            <w:tcBorders>
+              <w:top w:val="single" w:sz="4" w:space="0" w:color="000000"/>
+              <w:left w:val="single" w:sz="4" w:space="0" w:color="000000"/>
+              <w:bottom w:val="single" w:sz="4" w:space="0" w:color="000000"/>
+              <w:right w:val="single" w:sz="4" w:space="0" w:color="000000"/>
+            </w:tcBorders>
+            <w:tcMar>
+              <w:top w:w="80" w:type="dxa"/>
+              <w:bottom w:w="80" w:type="dxa"/>
+              <w:left w:w="80" w:type="dxa"/>
+              <w:right w:w="80" w:type="dxa"/>
+            </w:tcMar>
+          </w:tcPr>
+          <w:p>
+            <w:pPr>
+              <w:spacing w:before="80" w:after="80"/>
+            </w:pPr>
+            <w:r>
+              <w:rPr>
+                <w:rFonts w:ascii="Calibri" w:hAnsi="Calibri"/>
+                <w:sz w:val="24"/>
+              </w:rPr>
+              <w:t>Email Migration</w:t>
+            </w:r>
+          </w:p>
+        </w:tc>
+        <w:tc>
+          <w:tcPr>
+            <w:tcW w:type="dxa" w:w="3744"/>
+            <w:tcBorders>
+              <w:top w:val="single" w:sz="4" w:space="0" w:color="000000"/>
+              <w:left w:val="single" w:sz="4" w:space="0" w:color="000000"/>
+              <w:bottom w:val="single" w:sz="4" w:space="0" w:color="000000"/>
+              <w:right w:val="single" w:sz="4" w:space="0" w:color="000000"/>
+            </w:tcBorders>
+            <w:tcMar>
+              <w:top w:w="80" w:type="dxa"/>
+              <w:bottom w:w="80" w:type="dxa"/>
+              <w:left w:w="80" w:type="dxa"/>
+              <w:right w:w="80" w:type="dxa"/>
+            </w:tcMar>
+          </w:tcPr>
+          <w:p>
+            <w:pPr>
+              <w:spacing w:before="80" w:after="80"/>
+            </w:pPr>
+            <w:r>
+              <w:rPr>
+                <w:rFonts w:ascii="Calibri" w:hAnsi="Calibri"/>
+                <w:sz w:val="24"/>
+              </w:rPr>
+              <w:t>500 mailboxes (2.5 TB)</w:t>
+            </w:r>
+          </w:p>
+        </w:tc>
+      </w:tr>
+      <w:tr>
+        <w:tc>
+          <w:tcPr>
+            <w:tcW w:type="dxa" w:w="2340"/>
+            <w:tcBorders>
+              <w:top w:val="single" w:sz="4" w:space="0" w:color="000000"/>
+              <w:left w:val="single" w:sz="4" w:space="0" w:color="000000"/>
+              <w:bottom w:val="single" w:sz="4" w:space="0" w:color="000000"/>
+              <w:right w:val="single" w:sz="4" w:space="0" w:color="000000"/>
+            </w:tcBorders>
+            <w:tcMar>
+              <w:top w:w="80" w:type="dxa"/>
+              <w:bottom w:w="80" w:type="dxa"/>
+              <w:left w:w="80" w:type="dxa"/>
+              <w:right w:w="80" w:type="dxa"/>
+            </w:tcMar>
+          </w:tcPr>
+          <w:p>
+            <w:pPr>
+              <w:spacing w:before="80" w:after="80"/>
+            </w:pPr>
+            <w:r>
+              <w:rPr>
+                <w:rFonts w:ascii="Calibri" w:hAnsi="Calibri"/>
+                <w:sz w:val="24"/>
+              </w:rPr>
+              <w:t>Migration</w:t>
+            </w:r>
+          </w:p>
+        </w:tc>
+        <w:tc>
+          <w:tcPr>
+            <w:tcW w:type="dxa" w:w="3276"/>
+            <w:tcBorders>
+              <w:top w:val="single" w:sz="4" w:space="0" w:color="000000"/>
+              <w:left w:val="single" w:sz="4" w:space="0" w:color="000000"/>
+              <w:bottom w:val="single" w:sz="4" w:space="0" w:color="000000"/>
+              <w:right w:val="single" w:sz="4" w:space="0" w:color="000000"/>
+            </w:tcBorders>
+            <w:tcMar>
+              <w:top w:w="80" w:type="dxa"/>
+              <w:bottom w:w="80" w:type="dxa"/>
+              <w:left w:w="80" w:type="dxa"/>
+              <w:right w:w="80" w:type="dxa"/>
+            </w:tcMar>
+          </w:tcPr>
+          <w:p>
+            <w:pPr>
+              <w:spacing w:before="80" w:after="80"/>
+            </w:pPr>
+            <w:r>
+              <w:rPr>
+                <w:rFonts w:ascii="Calibri" w:hAnsi="Calibri"/>
+                <w:sz w:val="24"/>
+              </w:rPr>
+              <w:t>File Migration</w:t>
+            </w:r>
+          </w:p>
+        </w:tc>
+        <w:tc>
+          <w:tcPr>
+            <w:tcW w:type="dxa" w:w="3744"/>
+            <w:tcBorders>
+              <w:top w:val="single" w:sz="4" w:space="0" w:color="000000"/>
+              <w:left w:val="single" w:sz="4" w:space="0" w:color="000000"/>
+              <w:bottom w:val="single" w:sz="4" w:space="0" w:color="000000"/>
+              <w:right w:val="single" w:sz="4" w:space="0" w:color="000000"/>
+            </w:tcBorders>
+            <w:tcMar>
+              <w:top w:w="80" w:type="dxa"/>
+              <w:bottom w:w="80" w:type="dxa"/>
+              <w:left w:w="80" w:type="dxa"/>
+              <w:right w:w="80" w:type="dxa"/>
+            </w:tcMar>
+          </w:tcPr>
+          <w:p>
+            <w:pPr>
+              <w:spacing w:before="80" w:after="80"/>
+            </w:pPr>
+            <w:r>
+              <w:rPr>
+                <w:rFonts w:ascii="Calibri" w:hAnsi="Calibri"/>
+                <w:sz w:val="24"/>
+              </w:rPr>
+              <w:t>File servers to Drive (3 TB)</w:t>
+            </w:r>
+          </w:p>
+        </w:tc>
+      </w:tr>
+      <w:tr>
+        <w:tc>
+          <w:tcPr>
+            <w:tcW w:type="dxa" w:w="2340"/>
+            <w:tcBorders>
+              <w:top w:val="single" w:sz="4" w:space="0" w:color="000000"/>
+              <w:left w:val="single" w:sz="4" w:space="0" w:color="000000"/>
+              <w:bottom w:val="single" w:sz="4" w:space="0" w:color="000000"/>
+              <w:right w:val="single" w:sz="4" w:space="0" w:color="000000"/>
+            </w:tcBorders>
+            <w:tcMar>
+              <w:top w:w="80" w:type="dxa"/>
+              <w:bottom w:w="80" w:type="dxa"/>
+              <w:left w:w="80" w:type="dxa"/>
+              <w:right w:w="80" w:type="dxa"/>
+            </w:tcMar>
+          </w:tcPr>
+          <w:p>
+            <w:pPr>
+              <w:spacing w:before="80" w:after="80"/>
+            </w:pPr>
+            <w:r>
+              <w:rPr>
+                <w:rFonts w:ascii="Calibri" w:hAnsi="Calibri"/>
+                <w:sz w:val="24"/>
+              </w:rPr>
+              <w:t>Integration</w:t>
+            </w:r>
+          </w:p>
+        </w:tc>
+        <w:tc>
+          <w:tcPr>
+            <w:tcW w:type="dxa" w:w="3276"/>
+            <w:tcBorders>
+              <w:top w:val="single" w:sz="4" w:space="0" w:color="000000"/>
+              <w:left w:val="single" w:sz="4" w:space="0" w:color="000000"/>
+              <w:bottom w:val="single" w:sz="4" w:space="0" w:color="000000"/>
+              <w:right w:val="single" w:sz="4" w:space="0" w:color="000000"/>
+            </w:tcBorders>
+            <w:tcMar>
+              <w:top w:w="80" w:type="dxa"/>
+              <w:bottom w:w="80" w:type="dxa"/>
+              <w:left w:w="80" w:type="dxa"/>
+              <w:right w:w="80" w:type="dxa"/>
+            </w:tcMar>
+          </w:tcPr>
+          <w:p>
+            <w:pPr>
+              <w:spacing w:before="80" w:after="80"/>
+            </w:pPr>
+            <w:r>
+              <w:rPr>
+                <w:rFonts w:ascii="Calibri" w:hAnsi="Calibri"/>
+                <w:sz w:val="24"/>
+              </w:rPr>
+              <w:t>Identity Integration</w:t>
+            </w:r>
+          </w:p>
+        </w:tc>
+        <w:tc>
+          <w:tcPr>
+            <w:tcW w:type="dxa" w:w="3744"/>
+            <w:tcBorders>
+              <w:top w:val="single" w:sz="4" w:space="0" w:color="000000"/>
+              <w:left w:val="single" w:sz="4" w:space="0" w:color="000000"/>
+              <w:bottom w:val="single" w:sz="4" w:space="0" w:color="000000"/>
+              <w:right w:val="single" w:sz="4" w:space="0" w:color="000000"/>
+            </w:tcBorders>
+            <w:tcMar>
+              <w:top w:w="80" w:type="dxa"/>
+              <w:bottom w:w="80" w:type="dxa"/>
+              <w:left w:w="80" w:type="dxa"/>
+              <w:right w:w="80" w:type="dxa"/>
+            </w:tcMar>
+          </w:tcPr>
+          <w:p>
+            <w:pPr>
+              <w:spacing w:before="80" w:after="80"/>
+            </w:pPr>
+            <w:r>
+              <w:rPr>
+                <w:rFonts w:ascii="Calibri" w:hAnsi="Calibri"/>
+                <w:sz w:val="24"/>
+              </w:rPr>
+              <w:t>SAML SSO with Azure AD</w:t>
+            </w:r>
+          </w:p>
+        </w:tc>
+      </w:tr>
+      <w:tr>
+        <w:tc>
+          <w:tcPr>
+            <w:tcW w:type="dxa" w:w="2340"/>
+            <w:tcBorders>
+              <w:top w:val="single" w:sz="4" w:space="0" w:color="000000"/>
+              <w:left w:val="single" w:sz="4" w:space="0" w:color="000000"/>
+              <w:bottom w:val="single" w:sz="4" w:space="0" w:color="000000"/>
+              <w:right w:val="single" w:sz="4" w:space="0" w:color="000000"/>
+            </w:tcBorders>
+            <w:tcMar>
+              <w:top w:w="80" w:type="dxa"/>
+              <w:bottom w:w="80" w:type="dxa"/>
+              <w:left w:w="80" w:type="dxa"/>
+              <w:right w:w="80" w:type="dxa"/>
+            </w:tcMar>
+          </w:tcPr>
+          <w:p>
+            <w:pPr>
+              <w:spacing w:before="80" w:after="80"/>
+            </w:pPr>
+            <w:r>
+              <w:rPr>
+                <w:rFonts w:ascii="Calibri" w:hAnsi="Calibri"/>
+                <w:sz w:val="24"/>
+              </w:rPr>
+              <w:t>Integration</w:t>
+            </w:r>
+          </w:p>
+        </w:tc>
+        <w:tc>
+          <w:tcPr>
+            <w:tcW w:type="dxa" w:w="3276"/>
+            <w:tcBorders>
+              <w:top w:val="single" w:sz="4" w:space="0" w:color="000000"/>
+              <w:left w:val="single" w:sz="4" w:space="0" w:color="000000"/>
+              <w:bottom w:val="single" w:sz="4" w:space="0" w:color="000000"/>
+              <w:right w:val="single" w:sz="4" w:space="0" w:color="000000"/>
+            </w:tcBorders>
+            <w:tcMar>
+              <w:top w:w="80" w:type="dxa"/>
+              <w:bottom w:w="80" w:type="dxa"/>
+              <w:left w:w="80" w:type="dxa"/>
+              <w:right w:w="80" w:type="dxa"/>
+            </w:tcMar>
+          </w:tcPr>
+          <w:p>
+            <w:pPr>
+              <w:spacing w:before="80" w:after="80"/>
+            </w:pPr>
+            <w:r>
+              <w:rPr>
+                <w:rFonts w:ascii="Calibri" w:hAnsi="Calibri"/>
+                <w:sz w:val="24"/>
+              </w:rPr>
+              <w:t>Distribution Lists</w:t>
+            </w:r>
+          </w:p>
+        </w:tc>
+        <w:tc>
+          <w:tcPr>
+            <w:tcW w:type="dxa" w:w="3744"/>
+            <w:tcBorders>
+              <w:top w:val="single" w:sz="4" w:space="0" w:color="000000"/>
+              <w:left w:val="single" w:sz="4" w:space="0" w:color="000000"/>
+              <w:bottom w:val="single" w:sz="4" w:space="0" w:color="000000"/>
+              <w:right w:val="single" w:sz="4" w:space="0" w:color="000000"/>
+            </w:tcBorders>
+            <w:tcMar>
+              <w:top w:w="80" w:type="dxa"/>
+              <w:bottom w:w="80" w:type="dxa"/>
+              <w:left w:w="80" w:type="dxa"/>
+              <w:right w:w="80" w:type="dxa"/>
+            </w:tcMar>
+          </w:tcPr>
+          <w:p>
+            <w:pPr>
+              <w:spacing w:before="80" w:after="80"/>
+            </w:pPr>
+            <w:r>
+              <w:rPr>
+                <w:rFonts w:ascii="Calibri" w:hAnsi="Calibri"/>
+                <w:sz w:val="24"/>
+              </w:rPr>
+              <w:t>150 groups</w:t>
+            </w:r>
+          </w:p>
+        </w:tc>
+      </w:tr>
+      <w:tr>
+        <w:tc>
+          <w:tcPr>
+            <w:tcW w:type="dxa" w:w="2340"/>
+            <w:tcBorders>
+              <w:top w:val="single" w:sz="4" w:space="0" w:color="000000"/>
+              <w:left w:val="single" w:sz="4" w:space="0" w:color="000000"/>
+              <w:bottom w:val="single" w:sz="4" w:space="0" w:color="000000"/>
+              <w:right w:val="single" w:sz="4" w:space="0" w:color="000000"/>
+            </w:tcBorders>
+            <w:tcMar>
+              <w:top w:w="80" w:type="dxa"/>
+              <w:bottom w:w="80" w:type="dxa"/>
+              <w:left w:w="80" w:type="dxa"/>
+              <w:right w:w="80" w:type="dxa"/>
+            </w:tcMar>
+          </w:tcPr>
+          <w:p>
+            <w:pPr>
+              <w:spacing w:before="80" w:after="80"/>
+            </w:pPr>
+            <w:r>
+              <w:rPr>
+                <w:rFonts w:ascii="Calibri" w:hAnsi="Calibri"/>
+                <w:sz w:val="24"/>
+              </w:rPr>
+              <w:t>Security</w:t>
+            </w:r>
+          </w:p>
+        </w:tc>
+        <w:tc>
+          <w:tcPr>
+            <w:tcW w:type="dxa" w:w="3276"/>
+            <w:tcBorders>
+              <w:top w:val="single" w:sz="4" w:space="0" w:color="000000"/>
+              <w:left w:val="single" w:sz="4" w:space="0" w:color="000000"/>
+              <w:bottom w:val="single" w:sz="4" w:space="0" w:color="000000"/>
+              <w:right w:val="single" w:sz="4" w:space="0" w:color="000000"/>
+            </w:tcBorders>
+            <w:tcMar>
+              <w:top w:w="80" w:type="dxa"/>
+              <w:bottom w:w="80" w:type="dxa"/>
+              <w:left w:w="80" w:type="dxa"/>
+              <w:right w:w="80" w:type="dxa"/>
+            </w:tcMar>
+          </w:tcPr>
+          <w:p>
+            <w:pPr>
+              <w:spacing w:before="80" w:after="80"/>
+            </w:pPr>
+            <w:r>
+              <w:rPr>
+                <w:rFonts w:ascii="Calibri" w:hAnsi="Calibri"/>
+                <w:sz w:val="24"/>
+              </w:rPr>
+              <w:t>DLP Policies</w:t>
+            </w:r>
+          </w:p>
+        </w:tc>
+        <w:tc>
+          <w:tcPr>
+            <w:tcW w:type="dxa" w:w="3744"/>
+            <w:tcBorders>
+              <w:top w:val="single" w:sz="4" w:space="0" w:color="000000"/>
+              <w:left w:val="single" w:sz="4" w:space="0" w:color="000000"/>
+              <w:bottom w:val="single" w:sz="4" w:space="0" w:color="000000"/>
+              <w:right w:val="single" w:sz="4" w:space="0" w:color="000000"/>
+            </w:tcBorders>
+            <w:tcMar>
+              <w:top w:w="80" w:type="dxa"/>
+              <w:bottom w:w="80" w:type="dxa"/>
+              <w:left w:w="80" w:type="dxa"/>
+              <w:right w:w="80" w:type="dxa"/>
+            </w:tcMar>
+          </w:tcPr>
+          <w:p>
+            <w:pPr>
+              <w:spacing w:before="80" w:after="80"/>
+            </w:pPr>
+            <w:r>
+              <w:rPr>
+                <w:rFonts w:ascii="Calibri" w:hAnsi="Calibri"/>
+                <w:sz w:val="24"/>
+              </w:rPr>
+              <w:t>Sensitive content detection</w:t>
+            </w:r>
+          </w:p>
+        </w:tc>
+      </w:tr>
+      <w:tr>
+        <w:tc>
+          <w:tcPr>
+            <w:tcW w:type="dxa" w:w="2340"/>
+            <w:tcBorders>
+              <w:top w:val="single" w:sz="4" w:space="0" w:color="000000"/>
+              <w:left w:val="single" w:sz="4" w:space="0" w:color="000000"/>
+              <w:bottom w:val="single" w:sz="4" w:space="0" w:color="000000"/>
+              <w:right w:val="single" w:sz="4" w:space="0" w:color="000000"/>
+            </w:tcBorders>
+            <w:tcMar>
+              <w:top w:w="80" w:type="dxa"/>
+              <w:bottom w:w="80" w:type="dxa"/>
+              <w:left w:w="80" w:type="dxa"/>
+              <w:right w:w="80" w:type="dxa"/>
+            </w:tcMar>
+          </w:tcPr>
+          <w:p>
+            <w:pPr>
+              <w:spacing w:before="80" w:after="80"/>
+            </w:pPr>
+            <w:r>
+              <w:rPr>
+                <w:rFonts w:ascii="Calibri" w:hAnsi="Calibri"/>
+                <w:sz w:val="24"/>
+              </w:rPr>
+              <w:t>Security</w:t>
+            </w:r>
+          </w:p>
+        </w:tc>
+        <w:tc>
+          <w:tcPr>
+            <w:tcW w:type="dxa" w:w="3276"/>
+            <w:tcBorders>
+              <w:top w:val="single" w:sz="4" w:space="0" w:color="000000"/>
+              <w:left w:val="single" w:sz="4" w:space="0" w:color="000000"/>
+              <w:bottom w:val="single" w:sz="4" w:space="0" w:color="000000"/>
+              <w:right w:val="single" w:sz="4" w:space="0" w:color="000000"/>
+            </w:tcBorders>
+            <w:tcMar>
+              <w:top w:w="80" w:type="dxa"/>
+              <w:bottom w:w="80" w:type="dxa"/>
+              <w:left w:w="80" w:type="dxa"/>
+              <w:right w:w="80" w:type="dxa"/>
+            </w:tcMar>
+          </w:tcPr>
+          <w:p>
+            <w:pPr>
+              <w:spacing w:before="80" w:after="80"/>
+            </w:pPr>
+            <w:r>
+              <w:rPr>
+                <w:rFonts w:ascii="Calibri" w:hAnsi="Calibri"/>
+                <w:sz w:val="24"/>
+              </w:rPr>
+              <w:t>Mobile Management</w:t>
+            </w:r>
+          </w:p>
+        </w:tc>
+        <w:tc>
+          <w:tcPr>
+            <w:tcW w:type="dxa" w:w="3744"/>
+            <w:tcBorders>
+              <w:top w:val="single" w:sz="4" w:space="0" w:color="000000"/>
+              <w:left w:val="single" w:sz="4" w:space="0" w:color="000000"/>
+              <w:bottom w:val="single" w:sz="4" w:space="0" w:color="000000"/>
+              <w:right w:val="single" w:sz="4" w:space="0" w:color="000000"/>
+            </w:tcBorders>
+            <w:tcMar>
+              <w:top w:w="80" w:type="dxa"/>
+              <w:bottom w:w="80" w:type="dxa"/>
+              <w:left w:w="80" w:type="dxa"/>
+              <w:right w:w="80" w:type="dxa"/>
+            </w:tcMar>
+          </w:tcPr>
+          <w:p>
+            <w:pPr>
+              <w:spacing w:before="80" w:after="80"/>
+            </w:pPr>
+            <w:r>
+              <w:rPr>
+                <w:rFonts w:ascii="Calibri" w:hAnsi="Calibri"/>
+                <w:sz w:val="24"/>
+              </w:rPr>
+              <w:t>Advanced mobile device management</w:t>
+            </w:r>
+          </w:p>
+        </w:tc>
+      </w:tr>
+      <w:tr>
+        <w:tc>
+          <w:tcPr>
+            <w:tcW w:type="dxa" w:w="2340"/>
+            <w:tcBorders>
+              <w:top w:val="single" w:sz="4" w:space="0" w:color="000000"/>
+              <w:left w:val="single" w:sz="4" w:space="0" w:color="000000"/>
+              <w:bottom w:val="single" w:sz="4" w:space="0" w:color="000000"/>
+              <w:right w:val="single" w:sz="4" w:space="0" w:color="000000"/>
+            </w:tcBorders>
+            <w:tcMar>
+              <w:top w:w="80" w:type="dxa"/>
+              <w:bottom w:w="80" w:type="dxa"/>
+              <w:left w:w="80" w:type="dxa"/>
+              <w:right w:w="80" w:type="dxa"/>
+            </w:tcMar>
+          </w:tcPr>
+          <w:p>
+            <w:pPr>
+              <w:spacing w:before="80" w:after="80"/>
+            </w:pPr>
+            <w:r>
+              <w:rPr>
+                <w:rFonts w:ascii="Calibri" w:hAnsi="Calibri"/>
+                <w:sz w:val="24"/>
+              </w:rPr>
+              <w:t>Compliance</w:t>
+            </w:r>
+          </w:p>
+        </w:tc>
+        <w:tc>
+          <w:tcPr>
+            <w:tcW w:type="dxa" w:w="3276"/>
+            <w:tcBorders>
+              <w:top w:val="single" w:sz="4" w:space="0" w:color="000000"/>
+              <w:left w:val="single" w:sz="4" w:space="0" w:color="000000"/>
+              <w:bottom w:val="single" w:sz="4" w:space="0" w:color="000000"/>
+              <w:right w:val="single" w:sz="4" w:space="0" w:color="000000"/>
+            </w:tcBorders>
+            <w:tcMar>
+              <w:top w:w="80" w:type="dxa"/>
+              <w:bottom w:w="80" w:type="dxa"/>
+              <w:left w:w="80" w:type="dxa"/>
+              <w:right w:w="80" w:type="dxa"/>
+            </w:tcMar>
+          </w:tcPr>
+          <w:p>
+            <w:pPr>
+              <w:spacing w:before="80" w:after="80"/>
+            </w:pPr>
+            <w:r>
+              <w:rPr>
+                <w:rFonts w:ascii="Calibri" w:hAnsi="Calibri"/>
+                <w:sz w:val="24"/>
+              </w:rPr>
+              <w:t>Retention Policy</w:t>
+            </w:r>
+          </w:p>
+        </w:tc>
+        <w:tc>
+          <w:tcPr>
+            <w:tcW w:type="dxa" w:w="3744"/>
+            <w:tcBorders>
+              <w:top w:val="single" w:sz="4" w:space="0" w:color="000000"/>
+              <w:left w:val="single" w:sz="4" w:space="0" w:color="000000"/>
+              <w:bottom w:val="single" w:sz="4" w:space="0" w:color="000000"/>
+              <w:right w:val="single" w:sz="4" w:space="0" w:color="000000"/>
+            </w:tcBorders>
+            <w:tcMar>
+              <w:top w:w="80" w:type="dxa"/>
+              <w:bottom w:w="80" w:type="dxa"/>
+              <w:left w:w="80" w:type="dxa"/>
+              <w:right w:w="80" w:type="dxa"/>
+            </w:tcMar>
+          </w:tcPr>
+          <w:p>
+            <w:pPr>
+              <w:spacing w:before="80" w:after="80"/>
+            </w:pPr>
+            <w:r>
+              <w:rPr>
+                <w:rFonts w:ascii="Calibri" w:hAnsi="Calibri"/>
+                <w:sz w:val="24"/>
+              </w:rPr>
+              <w:t>7-year retention (Vault)</w:t>
+            </w:r>
+          </w:p>
+        </w:tc>
+      </w:tr>
+      <w:tr>
+        <w:tc>
+          <w:tcPr>
+            <w:tcW w:type="dxa" w:w="2340"/>
+            <w:tcBorders>
+              <w:top w:val="single" w:sz="4" w:space="0" w:color="000000"/>
+              <w:left w:val="single" w:sz="4" w:space="0" w:color="000000"/>
+              <w:bottom w:val="single" w:sz="4" w:space="0" w:color="000000"/>
+              <w:right w:val="single" w:sz="4" w:space="0" w:color="000000"/>
+            </w:tcBorders>
+            <w:tcMar>
+              <w:top w:w="80" w:type="dxa"/>
+              <w:bottom w:w="80" w:type="dxa"/>
+              <w:left w:w="80" w:type="dxa"/>
+              <w:right w:w="80" w:type="dxa"/>
+            </w:tcMar>
+          </w:tcPr>
+          <w:p>
+            <w:pPr>
+              <w:spacing w:before="80" w:after="80"/>
+            </w:pPr>
+            <w:r>
+              <w:rPr>
+                <w:rFonts w:ascii="Calibri" w:hAnsi="Calibri"/>
+                <w:sz w:val="24"/>
+              </w:rPr>
+              <w:t>Deployment</w:t>
+            </w:r>
+          </w:p>
+        </w:tc>
+        <w:tc>
+          <w:tcPr>
+            <w:tcW w:type="dxa" w:w="3276"/>
+            <w:tcBorders>
+              <w:top w:val="single" w:sz="4" w:space="0" w:color="000000"/>
+              <w:left w:val="single" w:sz="4" w:space="0" w:color="000000"/>
+              <w:bottom w:val="single" w:sz="4" w:space="0" w:color="000000"/>
+              <w:right w:val="single" w:sz="4" w:space="0" w:color="000000"/>
+            </w:tcBorders>
+            <w:tcMar>
+              <w:top w:w="80" w:type="dxa"/>
+              <w:bottom w:w="80" w:type="dxa"/>
+              <w:left w:w="80" w:type="dxa"/>
+              <w:right w:w="80" w:type="dxa"/>
+            </w:tcMar>
+          </w:tcPr>
+          <w:p>
+            <w:pPr>
+              <w:spacing w:before="80" w:after="80"/>
+            </w:pPr>
+            <w:r>
+              <w:rPr>
+                <w:rFonts w:ascii="Calibri" w:hAnsi="Calibri"/>
+                <w:sz w:val="24"/>
+              </w:rPr>
+              <w:t>Deployment Approach</w:t>
+            </w:r>
+          </w:p>
+        </w:tc>
+        <w:tc>
+          <w:tcPr>
+            <w:tcW w:type="dxa" w:w="3744"/>
+            <w:tcBorders>
+              <w:top w:val="single" w:sz="4" w:space="0" w:color="000000"/>
+              <w:left w:val="single" w:sz="4" w:space="0" w:color="000000"/>
+              <w:bottom w:val="single" w:sz="4" w:space="0" w:color="000000"/>
+              <w:right w:val="single" w:sz="4" w:space="0" w:color="000000"/>
+            </w:tcBorders>
+            <w:tcMar>
+              <w:top w:w="80" w:type="dxa"/>
+              <w:bottom w:w="80" w:type="dxa"/>
+              <w:left w:w="80" w:type="dxa"/>
+              <w:right w:w="80" w:type="dxa"/>
+            </w:tcMar>
+          </w:tcPr>
+          <w:p>
+            <w:pPr>
+              <w:spacing w:before="80" w:after="80"/>
+            </w:pPr>
+            <w:r>
+              <w:rPr>
+                <w:rFonts w:ascii="Calibri" w:hAnsi="Calibri"/>
+                <w:sz w:val="24"/>
+              </w:rPr>
+              <w:t>Phased by department (5 waves)</w:t>
+            </w:r>
+          </w:p>
+        </w:tc>
+      </w:tr>
+      <w:tr>
+        <w:tc>
+          <w:tcPr>
+            <w:tcW w:type="dxa" w:w="2340"/>
+            <w:tcBorders>
+              <w:top w:val="single" w:sz="4" w:space="0" w:color="000000"/>
+              <w:left w:val="single" w:sz="4" w:space="0" w:color="000000"/>
+              <w:bottom w:val="single" w:sz="4" w:space="0" w:color="000000"/>
+              <w:right w:val="single" w:sz="4" w:space="0" w:color="000000"/>
+            </w:tcBorders>
+            <w:tcMar>
+              <w:top w:w="80" w:type="dxa"/>
+              <w:bottom w:w="80" w:type="dxa"/>
+              <w:left w:w="80" w:type="dxa"/>
+              <w:right w:w="80" w:type="dxa"/>
+            </w:tcMar>
+          </w:tcPr>
+          <w:p>
+            <w:pPr>
+              <w:spacing w:before="80" w:after="80"/>
+            </w:pPr>
+            <w:r>
+              <w:rPr>
+                <w:rFonts w:ascii="Calibri" w:hAnsi="Calibri"/>
+                <w:sz w:val="24"/>
+              </w:rPr>
+              <w:t>Training</w:t>
+            </w:r>
+          </w:p>
+        </w:tc>
+        <w:tc>
+          <w:tcPr>
+            <w:tcW w:type="dxa" w:w="3276"/>
+            <w:tcBorders>
+              <w:top w:val="single" w:sz="4" w:space="0" w:color="000000"/>
+              <w:left w:val="single" w:sz="4" w:space="0" w:color="000000"/>
+              <w:bottom w:val="single" w:sz="4" w:space="0" w:color="000000"/>
+              <w:right w:val="single" w:sz="4" w:space="0" w:color="000000"/>
+            </w:tcBorders>
+            <w:tcMar>
+              <w:top w:w="80" w:type="dxa"/>
+              <w:bottom w:w="80" w:type="dxa"/>
+              <w:left w:w="80" w:type="dxa"/>
+              <w:right w:w="80" w:type="dxa"/>
+            </w:tcMar>
+          </w:tcPr>
+          <w:p>
+            <w:pPr>
+              <w:spacing w:before="80" w:after="80"/>
+            </w:pPr>
+            <w:r>
+              <w:rPr>
+                <w:rFonts w:ascii="Calibri" w:hAnsi="Calibri"/>
+                <w:sz w:val="24"/>
+              </w:rPr>
+              <w:t>Training Approach</w:t>
+            </w:r>
+          </w:p>
+        </w:tc>
+        <w:tc>
+          <w:tcPr>
+            <w:tcW w:type="dxa" w:w="3744"/>
+            <w:tcBorders>
+              <w:top w:val="single" w:sz="4" w:space="0" w:color="000000"/>
+              <w:left w:val="single" w:sz="4" w:space="0" w:color="000000"/>
+              <w:bottom w:val="single" w:sz="4" w:space="0" w:color="000000"/>
+              <w:right w:val="single" w:sz="4" w:space="0" w:color="000000"/>
+            </w:tcBorders>
+            <w:tcMar>
+              <w:top w:w="80" w:type="dxa"/>
+              <w:bottom w:w="80" w:type="dxa"/>
+              <w:left w:w="80" w:type="dxa"/>
+              <w:right w:w="80" w:type="dxa"/>
+            </w:tcMar>
+          </w:tcPr>
+          <w:p>
+            <w:pPr>
+              <w:spacing w:before="80" w:after="80"/>
+            </w:pPr>
+            <w:r>
+              <w:rPr>
+                <w:rFonts w:ascii="Calibri" w:hAnsi="Calibri"/>
+                <w:sz w:val="24"/>
+              </w:rPr>
+              <w:t>Virtual + self-service</w:t>
+            </w:r>
+          </w:p>
+        </w:tc>
+      </w:tr>
+      <w:tr>
+        <w:tc>
+          <w:tcPr>
+            <w:tcW w:type="dxa" w:w="2340"/>
+            <w:tcBorders>
+              <w:top w:val="single" w:sz="4" w:space="0" w:color="000000"/>
+              <w:left w:val="single" w:sz="4" w:space="0" w:color="000000"/>
+              <w:bottom w:val="single" w:sz="4" w:space="0" w:color="000000"/>
+              <w:right w:val="single" w:sz="4" w:space="0" w:color="000000"/>
+            </w:tcBorders>
+            <w:tcMar>
+              <w:top w:w="80" w:type="dxa"/>
+              <w:bottom w:w="80" w:type="dxa"/>
+              <w:left w:w="80" w:type="dxa"/>
+              <w:right w:w="80" w:type="dxa"/>
+            </w:tcMar>
+          </w:tcPr>
+          <w:p>
+            <w:pPr>
+              <w:spacing w:before="80" w:after="80"/>
+            </w:pPr>
+            <w:r>
+              <w:rPr>
+                <w:rFonts w:ascii="Calibri" w:hAnsi="Calibri"/>
+                <w:sz w:val="24"/>
+              </w:rPr>
+              <w:t>Technical Environment</w:t>
+            </w:r>
+          </w:p>
+        </w:tc>
+        <w:tc>
+          <w:tcPr>
+            <w:tcW w:type="dxa" w:w="3276"/>
+            <w:tcBorders>
+              <w:top w:val="single" w:sz="4" w:space="0" w:color="000000"/>
+              <w:left w:val="single" w:sz="4" w:space="0" w:color="000000"/>
+              <w:bottom w:val="single" w:sz="4" w:space="0" w:color="000000"/>
+              <w:right w:val="single" w:sz="4" w:space="0" w:color="000000"/>
+            </w:tcBorders>
+            <w:tcMar>
+              <w:top w:w="80" w:type="dxa"/>
+              <w:bottom w:w="80" w:type="dxa"/>
+              <w:left w:w="80" w:type="dxa"/>
+              <w:right w:w="80" w:type="dxa"/>
+            </w:tcMar>
+          </w:tcPr>
+          <w:p>
+            <w:pPr>
+              <w:spacing w:before="80" w:after="80"/>
+            </w:pPr>
+            <w:r>
+              <w:rPr>
+                <w:rFonts w:ascii="Calibri" w:hAnsi="Calibri"/>
+                <w:sz w:val="24"/>
+              </w:rPr>
+              <w:t>Coexistence Period</w:t>
+            </w:r>
+          </w:p>
+        </w:tc>
+        <w:tc>
+          <w:tcPr>
+            <w:tcW w:type="dxa" w:w="3744"/>
+            <w:tcBorders>
+              <w:top w:val="single" w:sz="4" w:space="0" w:color="000000"/>
+              <w:left w:val="single" w:sz="4" w:space="0" w:color="000000"/>
+              <w:bottom w:val="single" w:sz="4" w:space="0" w:color="000000"/>
+              <w:right w:val="single" w:sz="4" w:space="0" w:color="000000"/>
+            </w:tcBorders>
+            <w:tcMar>
+              <w:top w:w="80" w:type="dxa"/>
+              <w:bottom w:w="80" w:type="dxa"/>
+              <w:left w:w="80" w:type="dxa"/>
+              <w:right w:w="80" w:type="dxa"/>
+            </w:tcMar>
+          </w:tcPr>
+          <w:p>
+            <w:pPr>
+              <w:spacing w:before="80" w:after="80"/>
+            </w:pPr>
+            <w:r>
+              <w:rPr>
+                <w:rFonts w:ascii="Calibri" w:hAnsi="Calibri"/>
+                <w:sz w:val="24"/>
+              </w:rPr>
+              <w:t>4 weeks with Exchange</w:t>
+            </w:r>
+          </w:p>
+        </w:tc>
+      </w:tr>
+      <w:tr>
+        <w:tc>
+          <w:tcPr>
+            <w:tcW w:type="dxa" w:w="2340"/>
+            <w:tcBorders>
+              <w:top w:val="single" w:sz="4" w:space="0" w:color="000000"/>
+              <w:left w:val="single" w:sz="4" w:space="0" w:color="000000"/>
+              <w:bottom w:val="single" w:sz="4" w:space="0" w:color="000000"/>
+              <w:right w:val="single" w:sz="4" w:space="0" w:color="000000"/>
+            </w:tcBorders>
+            <w:tcMar>
+              <w:top w:w="80" w:type="dxa"/>
+              <w:bottom w:w="80" w:type="dxa"/>
+              <w:left w:w="80" w:type="dxa"/>
+              <w:right w:w="80" w:type="dxa"/>
+            </w:tcMar>
+          </w:tcPr>
+          <w:p>
+            <w:pPr>
+              <w:spacing w:before="80" w:after="80"/>
+            </w:pPr>
+            <w:r>
+              <w:rPr>
+                <w:rFonts w:ascii="Calibri" w:hAnsi="Calibri"/>
+                <w:sz w:val="24"/>
+              </w:rPr>
+              <w:t>Technical Environment</w:t>
+            </w:r>
+          </w:p>
+        </w:tc>
+        <w:tc>
+          <w:tcPr>
+            <w:tcW w:type="dxa" w:w="3276"/>
+            <w:tcBorders>
+              <w:top w:val="single" w:sz="4" w:space="0" w:color="000000"/>
+              <w:left w:val="single" w:sz="4" w:space="0" w:color="000000"/>
+              <w:bottom w:val="single" w:sz="4" w:space="0" w:color="000000"/>
+              <w:right w:val="single" w:sz="4" w:space="0" w:color="000000"/>
+            </w:tcBorders>
+            <w:tcMar>
+              <w:top w:w="80" w:type="dxa"/>
+              <w:bottom w:w="80" w:type="dxa"/>
+              <w:left w:w="80" w:type="dxa"/>
+              <w:right w:w="80" w:type="dxa"/>
+            </w:tcMar>
+          </w:tcPr>
+          <w:p>
+            <w:pPr>
+              <w:spacing w:before="80" w:after="80"/>
+            </w:pPr>
+            <w:r>
+              <w:rPr>
+                <w:rFonts w:ascii="Calibri" w:hAnsi="Calibri"/>
+                <w:sz w:val="24"/>
+              </w:rPr>
+              <w:t>Directory Sync</w:t>
+            </w:r>
+          </w:p>
+        </w:tc>
+        <w:tc>
+          <w:tcPr>
+            <w:tcW w:type="dxa" w:w="3744"/>
+            <w:tcBorders>
+              <w:top w:val="single" w:sz="4" w:space="0" w:color="000000"/>
+              <w:left w:val="single" w:sz="4" w:space="0" w:color="000000"/>
+              <w:bottom w:val="single" w:sz="4" w:space="0" w:color="000000"/>
+              <w:right w:val="single" w:sz="4" w:space="0" w:color="000000"/>
+            </w:tcBorders>
+            <w:tcMar>
+              <w:top w:w="80" w:type="dxa"/>
+              <w:bottom w:w="80" w:type="dxa"/>
+              <w:left w:w="80" w:type="dxa"/>
+              <w:right w:w="80" w:type="dxa"/>
+            </w:tcMar>
+          </w:tcPr>
+          <w:p>
+            <w:pPr>
+              <w:spacing w:before="80" w:after="80"/>
+            </w:pPr>
+            <w:r>
+              <w:rPr>
+                <w:rFonts w:ascii="Calibri" w:hAnsi="Calibri"/>
+                <w:sz w:val="24"/>
+              </w:rPr>
+              <w:t>GCDS for automated provisioning</w:t>
+            </w:r>
+          </w:p>
+        </w:tc>
+      </w:tr>
+    </w:tbl>
+    <w:p>
+      <w:pPr>
+        <w:pStyle w:val="Caption"/>
+        <w:spacing w:before="60" w:after="240"/>
+        <w:jc w:val="center"/>
+      </w:pPr>
+      <w:r>
+        <w:rPr>
+          <w:rFonts w:ascii="Calibri" w:hAnsi="Calibri"/>
+          <w:sz w:val="20"/>
+        </w:rPr>
+        <w:t xml:space="preserve">Table </w:t>
+      </w:r>
+      <w:r>
+        <w:fldChar w:fldCharType="begin"/>
+      </w:r>
+      <w:r>
+        <w:instrText xml:space="preserve"> SEQ Table \* ARABIC </w:instrText>
+      </w:r>
+      <w:r>
+        <w:fldChar w:fldCharType="separate"/>
+      </w:r>
+      <w:r>
+        <w:rPr>
+          <w:rFonts w:ascii="Calibri" w:hAnsi="Calibri"/>
+          <w:sz w:val="20"/>
+        </w:rPr>
+        <w:t>1</w:t>
+      </w:r>
+      <w:r>
+        <w:fldChar w:fldCharType="end"/>
+      </w:r>
+      <w:r>
+        <w:rPr>
+          <w:rFonts w:ascii="Calibri" w:hAnsi="Calibri"/>
+          <w:sz w:val="20"/>
+        </w:rPr>
+        <w:t>: Engagement Scope Parameters</w:t>
       </w:r>
     </w:p>
     <w:p>
@@ -4969,7 +6280,7 @@
           <w:rFonts w:ascii="Calibri" w:hAnsi="Calibri"/>
           <w:sz w:val="20"/>
         </w:rPr>
-        <w:t>1</w:t>
+        <w:t>2</w:t>
       </w:r>
       <w:r>
         <w:fldChar w:fldCharType="end"/>
@@ -5756,7 +7067,7 @@
           <w:rFonts w:ascii="Calibri" w:hAnsi="Calibri"/>
           <w:sz w:val="20"/>
         </w:rPr>
-        <w:t>2</w:t>
+        <w:t>3</w:t>
       </w:r>
       <w:r>
         <w:fldChar w:fldCharType="end"/>
@@ -8206,7 +9517,7 @@
           <w:rFonts w:ascii="Calibri" w:hAnsi="Calibri"/>
           <w:sz w:val="20"/>
         </w:rPr>
-        <w:t>3</w:t>
+        <w:t>4</w:t>
       </w:r>
       <w:r>
         <w:fldChar w:fldCharType="end"/>
@@ -10684,7 +11995,7 @@
           <w:rFonts w:ascii="Calibri" w:hAnsi="Calibri"/>
           <w:sz w:val="20"/>
         </w:rPr>
-        <w:t>4</w:t>
+        <w:t>5</w:t>
       </w:r>
       <w:r>
         <w:fldChar w:fldCharType="end"/>
@@ -11855,7 +13166,7 @@
           <w:rFonts w:ascii="Calibri" w:hAnsi="Calibri"/>
           <w:sz w:val="20"/>
         </w:rPr>
-        <w:t>5</w:t>
+        <w:t>6</w:t>
       </w:r>
       <w:r>
         <w:fldChar w:fldCharType="end"/>
@@ -15689,7 +17000,7 @@
           <w:rFonts w:ascii="Calibri" w:hAnsi="Calibri"/>
           <w:sz w:val="20"/>
         </w:rPr>
-        <w:t>6</w:t>
+        <w:t>7</w:t>
       </w:r>
       <w:r>
         <w:fldChar w:fldCharType="end"/>

</xml_diff>